<commit_message>
Review on risk assesment
</commit_message>
<xml_diff>
--- a/risk-assessment v0.1.docx
+++ b/risk-assessment v0.1.docx
@@ -4,7 +4,7 @@
   <w:body>
     <w:p>
       <w:pPr>
-        <w:pStyle w:val="Title"/>
+        <w:pStyle w:val="a5"/>
         <w:rPr>
           <w:rFonts w:asciiTheme="minorHAnsi" w:hAnsiTheme="minorHAnsi" w:cstheme="minorHAnsi"/>
           <w:lang w:val="en-US"/>
@@ -20,17 +20,19 @@
     </w:p>
     <w:p>
       <w:pPr>
-        <w:pStyle w:val="Subtitle"/>
+        <w:pStyle w:val="a6"/>
         <w:rPr>
           <w:lang w:val="en-US"/>
         </w:rPr>
       </w:pPr>
+      <w:proofErr w:type="spellStart"/>
       <w:r>
         <w:rPr>
           <w:lang w:val="en-US"/>
         </w:rPr>
         <w:t>GymBuddy</w:t>
       </w:r>
+      <w:proofErr w:type="spellEnd"/>
     </w:p>
     <w:p>
       <w:pPr>
@@ -206,33 +208,33 @@
     <w:p>
       <w:pPr>
         <w:rPr>
-          <w:rStyle w:val="SubtleEmphasis"/>
+          <w:rStyle w:val="ac"/>
           <w:lang w:val="en-US"/>
         </w:rPr>
       </w:pPr>
       <w:r>
         <w:rPr>
-          <w:rStyle w:val="SubtleEmphasis"/>
+          <w:rStyle w:val="ac"/>
           <w:lang w:val="en-US"/>
         </w:rPr>
         <w:t xml:space="preserve">editor: </w:t>
       </w:r>
       <w:r>
         <w:rPr>
-          <w:rStyle w:val="SubtleEmphasis"/>
+          <w:rStyle w:val="ac"/>
         </w:rPr>
         <w:t>ΚΑΒΟΥΛΑΣ</w:t>
       </w:r>
       <w:r>
         <w:rPr>
-          <w:rStyle w:val="SubtleEmphasis"/>
+          <w:rStyle w:val="ac"/>
           <w:lang w:val="en-US"/>
         </w:rPr>
         <w:t xml:space="preserve"> </w:t>
       </w:r>
       <w:r>
         <w:rPr>
-          <w:rStyle w:val="SubtleEmphasis"/>
+          <w:rStyle w:val="ac"/>
         </w:rPr>
         <w:t>ΑΛΕΞΑΝΔΡΟΣ</w:t>
       </w:r>
@@ -240,30 +242,52 @@
     <w:p>
       <w:pPr>
         <w:rPr>
-          <w:rStyle w:val="SubtleEmphasis"/>
-        </w:rPr>
-      </w:pPr>
-      <w:r>
-        <w:rPr>
-          <w:rStyle w:val="SubtleEmphasis"/>
-        </w:rPr>
-        <w:t xml:space="preserve">peer reviewer: </w:t>
-      </w:r>
-      <w:r>
-        <w:rPr>
-          <w:rStyle w:val="SubtleEmphasis"/>
+          <w:rStyle w:val="ac"/>
+        </w:rPr>
+      </w:pPr>
+      <w:proofErr w:type="spellStart"/>
+      <w:r>
+        <w:rPr>
+          <w:rStyle w:val="ac"/>
+        </w:rPr>
+        <w:t>peer</w:t>
+      </w:r>
+      <w:proofErr w:type="spellEnd"/>
+      <w:r>
+        <w:rPr>
+          <w:rStyle w:val="ac"/>
+        </w:rPr>
+        <w:t xml:space="preserve"> </w:t>
+      </w:r>
+      <w:proofErr w:type="spellStart"/>
+      <w:r>
+        <w:rPr>
+          <w:rStyle w:val="ac"/>
+        </w:rPr>
+        <w:t>reviewer</w:t>
+      </w:r>
+      <w:proofErr w:type="spellEnd"/>
+      <w:r>
+        <w:rPr>
+          <w:rStyle w:val="ac"/>
+        </w:rPr>
+        <w:t xml:space="preserve">: </w:t>
+      </w:r>
+      <w:r>
+        <w:rPr>
+          <w:rStyle w:val="ac"/>
         </w:rPr>
         <w:t>ΜΠΟΛΙΑΣ</w:t>
       </w:r>
       <w:r>
         <w:rPr>
-          <w:rStyle w:val="SubtleEmphasis"/>
+          <w:rStyle w:val="ac"/>
         </w:rPr>
         <w:t xml:space="preserve"> </w:t>
       </w:r>
       <w:r>
         <w:rPr>
-          <w:rStyle w:val="SubtleEmphasis"/>
+          <w:rStyle w:val="ac"/>
         </w:rPr>
         <w:t>ΑΡΙΣΤΕΙΔΗΣ</w:t>
       </w:r>
@@ -279,12 +303,12 @@
     <w:p>
       <w:pPr>
         <w:rPr>
-          <w:rStyle w:val="SubtleEmphasis"/>
-        </w:rPr>
-      </w:pPr>
-      <w:r>
-        <w:rPr>
-          <w:rStyle w:val="SubtleEmphasis"/>
+          <w:rStyle w:val="ac"/>
+        </w:rPr>
+      </w:pPr>
+      <w:r>
+        <w:rPr>
+          <w:rStyle w:val="ac"/>
         </w:rPr>
         <w:lastRenderedPageBreak/>
         <w:t>Σύνθεση ομάδας</w:t>
@@ -293,102 +317,102 @@
     <w:p>
       <w:pPr>
         <w:rPr>
-          <w:rStyle w:val="SubtleEmphasis"/>
-        </w:rPr>
-      </w:pPr>
-      <w:r>
-        <w:rPr>
-          <w:rStyle w:val="SubtleEmphasis"/>
+          <w:rStyle w:val="ac"/>
+        </w:rPr>
+      </w:pPr>
+      <w:r>
+        <w:rPr>
+          <w:rStyle w:val="ac"/>
         </w:rPr>
         <w:t>Παρακάτω αναφέρονται τα στοιχεία των μελών της ομάδας μας:</w:t>
       </w:r>
     </w:p>
     <w:p>
       <w:pPr>
-        <w:pStyle w:val="ListParagraph"/>
+        <w:pStyle w:val="a3"/>
         <w:numPr>
           <w:ilvl w:val="0"/>
           <w:numId w:val="1"/>
         </w:numPr>
         <w:rPr>
-          <w:rStyle w:val="SubtleEmphasis"/>
-        </w:rPr>
-      </w:pPr>
-      <w:r>
-        <w:rPr>
-          <w:rStyle w:val="SubtleEmphasis"/>
+          <w:rStyle w:val="ac"/>
+        </w:rPr>
+      </w:pPr>
+      <w:r>
+        <w:rPr>
+          <w:rStyle w:val="ac"/>
         </w:rPr>
         <w:t>ΓΙΑΝΝΑΚΗΣ ΕΜΜΑΝΟΥΗΛ ΔΗΜΗΤΡΙΟΣ, 1067491, Δ’ ΕΤΟΣ</w:t>
       </w:r>
     </w:p>
     <w:p>
       <w:pPr>
-        <w:pStyle w:val="ListParagraph"/>
+        <w:pStyle w:val="a3"/>
         <w:numPr>
           <w:ilvl w:val="0"/>
           <w:numId w:val="1"/>
         </w:numPr>
         <w:rPr>
-          <w:rStyle w:val="SubtleEmphasis"/>
-        </w:rPr>
-      </w:pPr>
-      <w:r>
-        <w:rPr>
-          <w:rStyle w:val="SubtleEmphasis"/>
+          <w:rStyle w:val="ac"/>
+        </w:rPr>
+      </w:pPr>
+      <w:r>
+        <w:rPr>
+          <w:rStyle w:val="ac"/>
         </w:rPr>
         <w:t>ΚΑΒΟΥΛΑΣ ΑΛΕΞΑΝΔΡΟΣ, 1067498, Δ’ ΕΤΟΣ</w:t>
       </w:r>
     </w:p>
     <w:p>
       <w:pPr>
-        <w:pStyle w:val="ListParagraph"/>
+        <w:pStyle w:val="a3"/>
         <w:numPr>
           <w:ilvl w:val="0"/>
           <w:numId w:val="1"/>
         </w:numPr>
         <w:rPr>
-          <w:rStyle w:val="SubtleEmphasis"/>
-        </w:rPr>
-      </w:pPr>
-      <w:r>
-        <w:rPr>
-          <w:rStyle w:val="SubtleEmphasis"/>
+          <w:rStyle w:val="ac"/>
+        </w:rPr>
+      </w:pPr>
+      <w:r>
+        <w:rPr>
+          <w:rStyle w:val="ac"/>
         </w:rPr>
         <w:t>ΜΗΛΙΩΝΗΣ ΒΑΣΙΛΕΙΟΣ, 1067415, Δ’ ΕΤΟΣ</w:t>
       </w:r>
     </w:p>
     <w:p>
       <w:pPr>
-        <w:pStyle w:val="ListParagraph"/>
+        <w:pStyle w:val="a3"/>
         <w:numPr>
           <w:ilvl w:val="0"/>
           <w:numId w:val="1"/>
         </w:numPr>
         <w:rPr>
-          <w:rStyle w:val="SubtleEmphasis"/>
-        </w:rPr>
-      </w:pPr>
-      <w:r>
-        <w:rPr>
-          <w:rStyle w:val="SubtleEmphasis"/>
+          <w:rStyle w:val="ac"/>
+        </w:rPr>
+      </w:pPr>
+      <w:r>
+        <w:rPr>
+          <w:rStyle w:val="ac"/>
         </w:rPr>
         <w:t>ΜΠΟΛΙΑΣ ΑΡΙΣΤΕΙΔΗΣ, 1069910, Δ’ ΕΤΟΣ</w:t>
       </w:r>
     </w:p>
     <w:p>
       <w:pPr>
-        <w:pStyle w:val="ListParagraph"/>
+        <w:pStyle w:val="a3"/>
         <w:numPr>
           <w:ilvl w:val="0"/>
           <w:numId w:val="1"/>
         </w:numPr>
         <w:rPr>
-          <w:rStyle w:val="SubtleEmphasis"/>
-        </w:rPr>
-      </w:pPr>
-      <w:r>
-        <w:rPr>
-          <w:rStyle w:val="SubtleEmphasis"/>
+          <w:rStyle w:val="ac"/>
+        </w:rPr>
+      </w:pPr>
+      <w:r>
+        <w:rPr>
+          <w:rStyle w:val="ac"/>
         </w:rPr>
         <w:t>ΠΑΠΑΘΑΝΑΣΙΟΥ ΑΛΕΞΙΟΣ, 1067501, Δ’ ΕΤΟΣ</w:t>
       </w:r>
@@ -666,6 +690,7 @@
           <w:szCs w:val="24"/>
         </w:rPr>
       </w:pPr>
+      <w:commentRangeStart w:id="0"/>
       <w:r>
         <w:rPr>
           <w:rFonts w:cstheme="minorHAnsi"/>
@@ -673,7 +698,22 @@
           <w:szCs w:val="24"/>
         </w:rPr>
         <w:lastRenderedPageBreak/>
-        <w:t>Όπως κάθε έργο έτσι και το δικό μας έχει κινδύνους που είναι πιθανό να μην το κάνουν τόσο εύχρηστο ή να μας δυσκολέψουν στην υλοποίηση του.</w:t>
+        <w:t>Όπως</w:t>
+      </w:r>
+      <w:commentRangeEnd w:id="0"/>
+      <w:r>
+        <w:rPr>
+          <w:rStyle w:val="af2"/>
+        </w:rPr>
+        <w:commentReference w:id="0"/>
+      </w:r>
+      <w:r>
+        <w:rPr>
+          <w:rFonts w:cstheme="minorHAnsi"/>
+          <w:sz w:val="24"/>
+          <w:szCs w:val="24"/>
+        </w:rPr>
+        <w:t xml:space="preserve"> κάθε έργο έτσι και το δικό μας έχει κινδύνους που είναι πιθανό να μην το κάνουν τόσο εύχρηστο ή να μας δυσκολέψουν στην υλοποίηση του.</w:t>
       </w:r>
       <w:r>
         <w:rPr>
@@ -734,6 +774,7 @@
         </w:rPr>
         <w:t xml:space="preserve">να έχει την δυνατότητα να επιλέξει το </w:t>
       </w:r>
+      <w:proofErr w:type="spellStart"/>
       <w:r>
         <w:rPr>
           <w:rFonts w:cstheme="minorHAnsi"/>
@@ -744,6 +785,7 @@
         </w:rPr>
         <w:t>GymBuddy</w:t>
       </w:r>
+      <w:proofErr w:type="spellEnd"/>
       <w:r>
         <w:rPr>
           <w:rFonts w:cstheme="minorHAnsi"/>
@@ -834,6 +876,7 @@
         </w:rPr>
         <w:t xml:space="preserve"> απόψεις για τα γυμναστήρια στα οποία αθλούνται, για το </w:t>
       </w:r>
+      <w:proofErr w:type="spellStart"/>
       <w:r>
         <w:rPr>
           <w:rFonts w:cstheme="minorHAnsi"/>
@@ -844,6 +887,7 @@
         </w:rPr>
         <w:t>GymBuddy</w:t>
       </w:r>
+      <w:proofErr w:type="spellEnd"/>
       <w:r>
         <w:rPr>
           <w:rFonts w:cstheme="minorHAnsi"/>
@@ -1009,7 +1053,29 @@
           <w:szCs w:val="24"/>
           <w:u w:val="single"/>
         </w:rPr>
-        <w:t xml:space="preserve">επιβλέπονται τα βίντεο από τους γυμναστές της εφαρμογής μας οι οποίοι θα μπορούν να τα κανουν </w:t>
+        <w:t xml:space="preserve">επιβλέπονται τα βίντεο από τους γυμναστές της εφαρμογής μας οι οποίοι θα μπορούν να τα </w:t>
+      </w:r>
+      <w:proofErr w:type="spellStart"/>
+      <w:r>
+        <w:rPr>
+          <w:rFonts w:cstheme="minorHAnsi"/>
+          <w:color w:val="000000" w:themeColor="text1"/>
+          <w:sz w:val="24"/>
+          <w:szCs w:val="24"/>
+          <w:u w:val="single"/>
+        </w:rPr>
+        <w:t>κανουν</w:t>
+      </w:r>
+      <w:proofErr w:type="spellEnd"/>
+      <w:r>
+        <w:rPr>
+          <w:rFonts w:cstheme="minorHAnsi"/>
+          <w:color w:val="000000" w:themeColor="text1"/>
+          <w:sz w:val="24"/>
+          <w:szCs w:val="24"/>
+          <w:u w:val="single"/>
+        </w:rPr>
+        <w:t xml:space="preserve"> </w:t>
       </w:r>
       <w:r>
         <w:rPr>
@@ -1152,7 +1218,18 @@
           <w:szCs w:val="24"/>
           <w:u w:val="single"/>
         </w:rPr>
-        <w:t xml:space="preserve">κάθε βίντεο το οποίο δεν έχει ανεβάσει ο ίδιος για λόγους ανταγωνισμού. Η λύση μας σε αυτό τον κίνδυνο θα είναι </w:t>
+        <w:t xml:space="preserve">κάθε βίντεο το οποίο δεν έχει ανεβάσει ο ίδιος για λόγους ανταγωνισμού. </w:t>
+      </w:r>
+      <w:commentRangeStart w:id="1"/>
+      <w:r>
+        <w:rPr>
+          <w:rFonts w:cstheme="minorHAnsi"/>
+          <w:color w:val="000000" w:themeColor="text1"/>
+          <w:sz w:val="24"/>
+          <w:szCs w:val="24"/>
+          <w:u w:val="single"/>
+        </w:rPr>
+        <w:t xml:space="preserve">Η λύση μας σε αυτό τον κίνδυνο θα είναι </w:t>
       </w:r>
       <w:r>
         <w:rPr>
@@ -1325,6 +1402,13 @@
         </w:rPr>
         <w:t xml:space="preserve">ται αλλά θα ελέγχουν οι διαχειριστές αν παραβιάζουν τους κανόνες της εφαρμογής και θα αποφασίζουν αν θα πρέπει να διαγραφεί ή όχι. </w:t>
       </w:r>
+      <w:commentRangeEnd w:id="1"/>
+      <w:r>
+        <w:rPr>
+          <w:rStyle w:val="af2"/>
+        </w:rPr>
+        <w:commentReference w:id="1"/>
+      </w:r>
     </w:p>
     <w:p>
       <w:pPr>
@@ -1522,7 +1606,47 @@
           <w:sz w:val="24"/>
           <w:szCs w:val="24"/>
         </w:rPr>
-        <w:t xml:space="preserve">, με αποτέλεσμα να δωθούν λανθασμένες οδηγίες. Τεράστιο ρόλο στην επίλυση αυτού του προβλήματος θα παίξουν οι αξιολογήσεις των γυμναστών, καθώς θα είναι ένα κίνητρο ώστε να κάνουν όσο το δυνατό καλύτερη δουλειά, αφού η εφαρμογή μας θα είναι ανοιχτή σε όλο το γυμναστηριακό κοινό (γυμναστήρια, γυμναστές και </w:t>
+        <w:t xml:space="preserve">, με αποτέλεσμα να </w:t>
+      </w:r>
+      <w:proofErr w:type="spellStart"/>
+      <w:r>
+        <w:rPr>
+          <w:rFonts w:cstheme="minorHAnsi"/>
+          <w:color w:val="000000" w:themeColor="text1"/>
+          <w:sz w:val="24"/>
+          <w:szCs w:val="24"/>
+        </w:rPr>
+        <w:t>δωθούν</w:t>
+      </w:r>
+      <w:proofErr w:type="spellEnd"/>
+      <w:r>
+        <w:rPr>
+          <w:rFonts w:cstheme="minorHAnsi"/>
+          <w:color w:val="000000" w:themeColor="text1"/>
+          <w:sz w:val="24"/>
+          <w:szCs w:val="24"/>
+        </w:rPr>
+        <w:t xml:space="preserve"> λανθασμένες οδηγίες. Τεράστιο ρόλο στην επίλυση αυτού του προβλήματος θα παίξουν οι αξιολογήσεις των γυμναστών, καθώς θα είναι ένα κίνητρο ώστε να κάνουν όσο το δυνατό καλύτερη δουλειά, αφού η εφαρμογή μας θα είναι ανοιχτή σε όλο το </w:t>
+      </w:r>
+      <w:proofErr w:type="spellStart"/>
+      <w:r>
+        <w:rPr>
+          <w:rFonts w:cstheme="minorHAnsi"/>
+          <w:color w:val="000000" w:themeColor="text1"/>
+          <w:sz w:val="24"/>
+          <w:szCs w:val="24"/>
+        </w:rPr>
+        <w:t>γυμναστηριακό</w:t>
+      </w:r>
+      <w:proofErr w:type="spellEnd"/>
+      <w:r>
+        <w:rPr>
+          <w:rFonts w:cstheme="minorHAnsi"/>
+          <w:color w:val="000000" w:themeColor="text1"/>
+          <w:sz w:val="24"/>
+          <w:szCs w:val="24"/>
+        </w:rPr>
+        <w:t xml:space="preserve"> κοινό (γυμναστήρια, γυμναστές και </w:t>
       </w:r>
       <w:r>
         <w:rPr>
@@ -1548,7 +1672,27 @@
           <w:sz w:val="24"/>
           <w:szCs w:val="24"/>
         </w:rPr>
-        <w:t>Τέλος, υπάρχει περίπτωση να χρειαστούμε ένα δικηγόρο για τυχόν νομικά ζητήματα που θα προκύψουν κάτα την διάρκεια</w:t>
+        <w:t xml:space="preserve">Τέλος, υπάρχει περίπτωση να χρειαστούμε ένα δικηγόρο για τυχόν νομικά ζητήματα που θα προκύψουν </w:t>
+      </w:r>
+      <w:proofErr w:type="spellStart"/>
+      <w:r>
+        <w:rPr>
+          <w:rFonts w:cstheme="minorHAnsi"/>
+          <w:color w:val="000000" w:themeColor="text1"/>
+          <w:sz w:val="24"/>
+          <w:szCs w:val="24"/>
+        </w:rPr>
+        <w:t>κάτα</w:t>
+      </w:r>
+      <w:proofErr w:type="spellEnd"/>
+      <w:r>
+        <w:rPr>
+          <w:rFonts w:cstheme="minorHAnsi"/>
+          <w:color w:val="000000" w:themeColor="text1"/>
+          <w:sz w:val="24"/>
+          <w:szCs w:val="24"/>
+        </w:rPr>
+        <w:t xml:space="preserve"> την διάρκεια</w:t>
       </w:r>
       <w:r>
         <w:rPr>
@@ -1645,8 +1789,17 @@
           <w:sz w:val="24"/>
           <w:szCs w:val="24"/>
         </w:rPr>
-        <w:t>Project-plan</w:t>
-      </w:r>
+        <w:t>Project-</w:t>
+      </w:r>
+      <w:proofErr w:type="spellStart"/>
+      <w:r>
+        <w:rPr>
+          <w:sz w:val="24"/>
+          <w:szCs w:val="24"/>
+        </w:rPr>
+        <w:t>plan</w:t>
+      </w:r>
+      <w:proofErr w:type="spellEnd"/>
       <w:r>
         <w:rPr>
           <w:sz w:val="24"/>
@@ -1742,7 +1895,7 @@
                     <pic:cNvPicPr/>
                   </pic:nvPicPr>
                   <pic:blipFill>
-                    <a:blip r:embed="rId6" cstate="print">
+                    <a:blip r:embed="rId10" cstate="print">
                       <a:extLst>
                         <a:ext uri="{28A0092B-C50C-407E-A947-70E740481C1C}">
                           <a14:useLocalDpi xmlns:a14="http://schemas.microsoft.com/office/drawing/2010/main" val="0"/>
@@ -1771,19 +1924,32 @@
     </w:p>
     <w:p>
       <w:pPr>
-        <w:pStyle w:val="Caption"/>
+        <w:pStyle w:val="a4"/>
       </w:pPr>
       <w:r>
         <w:t xml:space="preserve">Εικόνα </w:t>
       </w:r>
-      <w:fldSimple w:instr=" SEQ Εικόνα \* ARABIC ">
-        <w:r>
-          <w:rPr>
-            <w:noProof/>
-          </w:rPr>
-          <w:t>1</w:t>
-        </w:r>
-      </w:fldSimple>
+      <w:r>
+        <w:fldChar w:fldCharType="begin"/>
+      </w:r>
+      <w:r>
+        <w:instrText xml:space="preserve"> SEQ Εικόνα \* ARABIC </w:instrText>
+      </w:r>
+      <w:r>
+        <w:fldChar w:fldCharType="separate"/>
+      </w:r>
+      <w:r>
+        <w:rPr>
+          <w:noProof/>
+        </w:rPr>
+        <w:t>1</w:t>
+      </w:r>
+      <w:r>
+        <w:rPr>
+          <w:noProof/>
+        </w:rPr>
+        <w:fldChar w:fldCharType="end"/>
+      </w:r>
     </w:p>
     <w:sectPr>
       <w:pgSz w:w="11906" w:h="16838"/>
@@ -1793,6 +1959,138 @@
     </w:sectPr>
   </w:body>
 </w:document>
+</file>
+
+<file path=word/comments.xml><?xml version="1.0" encoding="utf-8"?>
+<w:comments xmlns:wpc="http://schemas.microsoft.com/office/word/2010/wordprocessingCanvas" xmlns:cx="http://schemas.microsoft.com/office/drawing/2014/chartex" xmlns:cx1="http://schemas.microsoft.com/office/drawing/2015/9/8/chartex" xmlns:cx2="http://schemas.microsoft.com/office/drawing/2015/10/21/chartex" xmlns:cx3="http://schemas.microsoft.com/office/drawing/2016/5/9/chartex" xmlns:cx4="http://schemas.microsoft.com/office/drawing/2016/5/10/chartex" xmlns:cx5="http://schemas.microsoft.com/office/drawing/2016/5/11/chartex" xmlns:cx6="http://schemas.microsoft.com/office/drawing/2016/5/12/chartex" xmlns:cx7="http://schemas.microsoft.com/office/drawing/2016/5/13/chartex" xmlns:cx8="http://schemas.microsoft.com/office/drawing/2016/5/14/chartex" xmlns:mc="http://schemas.openxmlformats.org/markup-compatibility/2006" xmlns:aink="http://schemas.microsoft.com/office/drawing/2016/ink" xmlns:am3d="http://schemas.microsoft.com/office/drawing/2017/model3d" xmlns:o="urn:schemas-microsoft-com:office:office" xmlns:r="http://schemas.openxmlformats.org/officeDocument/2006/relationships" xmlns:m="http://schemas.openxmlformats.org/officeDocument/2006/math" xmlns:v="urn:schemas-microsoft-com:vml" xmlns:wp14="http://schemas.microsoft.com/office/word/2010/wordprocessingDrawing" xmlns:wp="http://schemas.openxmlformats.org/drawingml/2006/wordprocessingDrawing" xmlns:w10="urn:schemas-microsoft-com:office:word" xmlns:w="http://schemas.openxmlformats.org/wordprocessingml/2006/main" xmlns:w14="http://schemas.microsoft.com/office/word/2010/wordml" xmlns:w15="http://schemas.microsoft.com/office/word/2012/wordml" xmlns:w16cex="http://schemas.microsoft.com/office/word/2018/wordml/cex" xmlns:w16cid="http://schemas.microsoft.com/office/word/2016/wordml/cid" xmlns:w16="http://schemas.microsoft.com/office/word/2018/wordml" xmlns:w16sdtdh="http://schemas.microsoft.com/office/word/2020/wordml/sdtdatahash" xmlns:w16se="http://schemas.microsoft.com/office/word/2015/wordml/symex" xmlns:wpg="http://schemas.microsoft.com/office/word/2010/wordprocessingGroup" xmlns:wpi="http://schemas.microsoft.com/office/word/2010/wordprocessingInk" xmlns:wne="http://schemas.microsoft.com/office/word/2006/wordml" xmlns:wps="http://schemas.microsoft.com/office/word/2010/wordprocessingShape" mc:Ignorable="w14 w15 w16se w16cid w16 w16cex w16sdtdh wp14">
+  <w:comment w:id="0" w:author="Vasilis Milionis" w:date="2022-04-01T20:13:00Z" w:initials="VM">
+    <w:p>
+      <w:pPr>
+        <w:pStyle w:val="af3"/>
+      </w:pPr>
+      <w:r>
+        <w:rPr>
+          <w:rStyle w:val="af2"/>
+        </w:rPr>
+        <w:annotationRef/>
+      </w:r>
+      <w:r>
+        <w:t>Γενικά υπάρχουν εκφραστικά λάθη και ίσως να ήταν καλό να βρούμε μερικά ακόμα ρίσκα.</w:t>
+      </w:r>
+    </w:p>
+    <w:p>
+      <w:pPr>
+        <w:pStyle w:val="af3"/>
+        <w:numPr>
+          <w:ilvl w:val="0"/>
+          <w:numId w:val="2"/>
+        </w:numPr>
+      </w:pPr>
+      <w:r>
+        <w:t xml:space="preserve"> </w:t>
+      </w:r>
+      <w:r>
+        <w:t>Το σύστημά μας βασίζεται σε μεγάλο βαθμό στην απόκριση του συστήματός μας σε πραγματικό χρόνο. Αν η βάση δεδομένων μας πέσει, οι χρήστες δεν θα μπορούν να επικοινωνήσουμε μεταξύ τους, ούτε να δουν ή να υποβάλλουν βίντεο. (Μήπως είναι όμως αρκετά γενικό;)</w:t>
+      </w:r>
+    </w:p>
+    <w:p>
+      <w:pPr>
+        <w:pStyle w:val="af3"/>
+        <w:numPr>
+          <w:ilvl w:val="0"/>
+          <w:numId w:val="2"/>
+        </w:numPr>
+      </w:pPr>
+      <w:r>
+        <w:t xml:space="preserve"> Απευθύνεται σε πολύ συγκεκριμένο κοινό (άτομα που πηγαίνουν στο γυμναστήριο), οπότε </w:t>
+      </w:r>
+      <w:r>
+        <w:t xml:space="preserve">η ζήτηση για μια τέτοια εφαρμογή μπορεί να είναι περιορισμένη. Για αυτό άλλωστε κάνουμε και το </w:t>
+      </w:r>
+      <w:r>
+        <w:rPr>
+          <w:lang w:val="en-US"/>
+        </w:rPr>
+        <w:t xml:space="preserve">survey </w:t>
+      </w:r>
+      <w:r>
+        <w:t xml:space="preserve">στο </w:t>
+      </w:r>
+      <w:r>
+        <w:rPr>
+          <w:lang w:val="en-US"/>
+        </w:rPr>
+        <w:t>project plan</w:t>
+      </w:r>
+    </w:p>
+  </w:comment>
+  <w:comment w:id="1" w:author="Vasilis Milionis" w:date="2022-04-01T20:09:00Z" w:initials="VM">
+    <w:p>
+      <w:pPr>
+        <w:pStyle w:val="af3"/>
+      </w:pPr>
+      <w:r>
+        <w:rPr>
+          <w:rStyle w:val="af2"/>
+        </w:rPr>
+        <w:annotationRef/>
+      </w:r>
+      <w:r>
+        <w:t xml:space="preserve">Άρα τι νόημα έχει να το ελέγχουν οι γυμναστές, αφού θα το </w:t>
+      </w:r>
+      <w:proofErr w:type="spellStart"/>
+      <w:r>
+        <w:t>ελένξουν</w:t>
+      </w:r>
+      <w:proofErr w:type="spellEnd"/>
+      <w:r>
+        <w:t xml:space="preserve"> και οι </w:t>
+      </w:r>
+      <w:r>
+        <w:rPr>
+          <w:lang w:val="en-US"/>
+        </w:rPr>
+        <w:t>admin</w:t>
+      </w:r>
+      <w:r>
+        <w:t xml:space="preserve"> </w:t>
+      </w:r>
+      <w:r>
+        <w:t xml:space="preserve">στο τέλος; Μήπως να λέγαμε ότι αν παρατηρηθεί από το σύστημα τέτοια συμπεριφορά από γυμναστές, αυτόματα ο γυμναστής αυτός θα επιτηρείται από τους </w:t>
+      </w:r>
+      <w:r>
+        <w:rPr>
+          <w:lang w:val="en-US"/>
+        </w:rPr>
+        <w:t>admin</w:t>
+      </w:r>
+      <w:r>
+        <w:t>, ώστε αν επιβεβαιωθεί τέτοια συμπεριφορά, να τον απομακρύνουν από το σύστημα.</w:t>
+      </w:r>
+    </w:p>
+  </w:comment>
+</w:comments>
+</file>
+
+<file path=word/commentsExtended.xml><?xml version="1.0" encoding="utf-8"?>
+<w15:commentsEx xmlns:wpc="http://schemas.microsoft.com/office/word/2010/wordprocessingCanvas" xmlns:cx="http://schemas.microsoft.com/office/drawing/2014/chartex" xmlns:cx1="http://schemas.microsoft.com/office/drawing/2015/9/8/chartex" xmlns:cx2="http://schemas.microsoft.com/office/drawing/2015/10/21/chartex" xmlns:cx3="http://schemas.microsoft.com/office/drawing/2016/5/9/chartex" xmlns:cx4="http://schemas.microsoft.com/office/drawing/2016/5/10/chartex" xmlns:cx5="http://schemas.microsoft.com/office/drawing/2016/5/11/chartex" xmlns:cx6="http://schemas.microsoft.com/office/drawing/2016/5/12/chartex" xmlns:cx7="http://schemas.microsoft.com/office/drawing/2016/5/13/chartex" xmlns:cx8="http://schemas.microsoft.com/office/drawing/2016/5/14/chartex" xmlns:mc="http://schemas.openxmlformats.org/markup-compatibility/2006" xmlns:aink="http://schemas.microsoft.com/office/drawing/2016/ink" xmlns:am3d="http://schemas.microsoft.com/office/drawing/2017/model3d" xmlns:o="urn:schemas-microsoft-com:office:office" xmlns:r="http://schemas.openxmlformats.org/officeDocument/2006/relationships" xmlns:m="http://schemas.openxmlformats.org/officeDocument/2006/math" xmlns:v="urn:schemas-microsoft-com:vml" xmlns:wp14="http://schemas.microsoft.com/office/word/2010/wordprocessingDrawing" xmlns:wp="http://schemas.openxmlformats.org/drawingml/2006/wordprocessingDrawing" xmlns:w10="urn:schemas-microsoft-com:office:word" xmlns:w="http://schemas.openxmlformats.org/wordprocessingml/2006/main" xmlns:w14="http://schemas.microsoft.com/office/word/2010/wordml" xmlns:w15="http://schemas.microsoft.com/office/word/2012/wordml" xmlns:w16cex="http://schemas.microsoft.com/office/word/2018/wordml/cex" xmlns:w16cid="http://schemas.microsoft.com/office/word/2016/wordml/cid" xmlns:w16="http://schemas.microsoft.com/office/word/2018/wordml" xmlns:w16sdtdh="http://schemas.microsoft.com/office/word/2020/wordml/sdtdatahash" xmlns:w16se="http://schemas.microsoft.com/office/word/2015/wordml/symex" xmlns:wpg="http://schemas.microsoft.com/office/word/2010/wordprocessingGroup" xmlns:wpi="http://schemas.microsoft.com/office/word/2010/wordprocessingInk" xmlns:wne="http://schemas.microsoft.com/office/word/2006/wordml" xmlns:wps="http://schemas.microsoft.com/office/word/2010/wordprocessingShape" mc:Ignorable="w14 w15 w16se w16cid w16 w16cex w16sdtdh wp14">
+  <w15:commentEx w15:paraId="7F719D31" w15:done="0"/>
+  <w15:commentEx w15:paraId="76EB1F16" w15:done="0"/>
+</w15:commentsEx>
+</file>
+
+<file path=word/commentsExtensible.xml><?xml version="1.0" encoding="utf-8"?>
+<w16cex:commentsExtensible xmlns:wpc="http://schemas.microsoft.com/office/word/2010/wordprocessingCanvas" xmlns:cx="http://schemas.microsoft.com/office/drawing/2014/chartex" xmlns:cx1="http://schemas.microsoft.com/office/drawing/2015/9/8/chartex" xmlns:cx2="http://schemas.microsoft.com/office/drawing/2015/10/21/chartex" xmlns:cx3="http://schemas.microsoft.com/office/drawing/2016/5/9/chartex" xmlns:cx4="http://schemas.microsoft.com/office/drawing/2016/5/10/chartex" xmlns:cx5="http://schemas.microsoft.com/office/drawing/2016/5/11/chartex" xmlns:cx6="http://schemas.microsoft.com/office/drawing/2016/5/12/chartex" xmlns:cx7="http://schemas.microsoft.com/office/drawing/2016/5/13/chartex" xmlns:cx8="http://schemas.microsoft.com/office/drawing/2016/5/14/chartex" xmlns:mc="http://schemas.openxmlformats.org/markup-compatibility/2006" xmlns:aink="http://schemas.microsoft.com/office/drawing/2016/ink" xmlns:am3d="http://schemas.microsoft.com/office/drawing/2017/model3d" xmlns:o="urn:schemas-microsoft-com:office:office" xmlns:r="http://schemas.openxmlformats.org/officeDocument/2006/relationships" xmlns:m="http://schemas.openxmlformats.org/officeDocument/2006/math" xmlns:v="urn:schemas-microsoft-com:vml" xmlns:wp14="http://schemas.microsoft.com/office/word/2010/wordprocessingDrawing" xmlns:wp="http://schemas.openxmlformats.org/drawingml/2006/wordprocessingDrawing" xmlns:w10="urn:schemas-microsoft-com:office:word" xmlns:w="http://schemas.openxmlformats.org/wordprocessingml/2006/main" xmlns:w14="http://schemas.microsoft.com/office/word/2010/wordml" xmlns:w15="http://schemas.microsoft.com/office/word/2012/wordml" xmlns:w16cex="http://schemas.microsoft.com/office/word/2018/wordml/cex" xmlns:w16cid="http://schemas.microsoft.com/office/word/2016/wordml/cid" xmlns:w16="http://schemas.microsoft.com/office/word/2018/wordml" xmlns:w16sdtdh="http://schemas.microsoft.com/office/word/2020/wordml/sdtdatahash" xmlns:w16se="http://schemas.microsoft.com/office/word/2015/wordml/symex" xmlns:wpg="http://schemas.microsoft.com/office/word/2010/wordprocessingGroup" xmlns:wpi="http://schemas.microsoft.com/office/word/2010/wordprocessingInk" xmlns:wne="http://schemas.microsoft.com/office/word/2006/wordml" xmlns:wps="http://schemas.microsoft.com/office/word/2010/wordprocessingShape" mc:Ignorable="w14 w15 w16se w16cid w16 w16cex w16sdtdh wp14">
+  <w16cex:commentExtensible w16cex:durableId="25F1DB7F" w16cex:dateUtc="2022-04-01T17:13:00Z"/>
+  <w16cex:commentExtensible w16cex:durableId="25F1DA70" w16cex:dateUtc="2022-04-01T17:09:00Z"/>
+</w16cex:commentsExtensible>
+</file>
+
+<file path=word/commentsIds.xml><?xml version="1.0" encoding="utf-8"?>
+<w16cid:commentsIds xmlns:wpc="http://schemas.microsoft.com/office/word/2010/wordprocessingCanvas" xmlns:cx="http://schemas.microsoft.com/office/drawing/2014/chartex" xmlns:cx1="http://schemas.microsoft.com/office/drawing/2015/9/8/chartex" xmlns:cx2="http://schemas.microsoft.com/office/drawing/2015/10/21/chartex" xmlns:cx3="http://schemas.microsoft.com/office/drawing/2016/5/9/chartex" xmlns:cx4="http://schemas.microsoft.com/office/drawing/2016/5/10/chartex" xmlns:cx5="http://schemas.microsoft.com/office/drawing/2016/5/11/chartex" xmlns:cx6="http://schemas.microsoft.com/office/drawing/2016/5/12/chartex" xmlns:cx7="http://schemas.microsoft.com/office/drawing/2016/5/13/chartex" xmlns:cx8="http://schemas.microsoft.com/office/drawing/2016/5/14/chartex" xmlns:mc="http://schemas.openxmlformats.org/markup-compatibility/2006" xmlns:aink="http://schemas.microsoft.com/office/drawing/2016/ink" xmlns:am3d="http://schemas.microsoft.com/office/drawing/2017/model3d" xmlns:o="urn:schemas-microsoft-com:office:office" xmlns:r="http://schemas.openxmlformats.org/officeDocument/2006/relationships" xmlns:m="http://schemas.openxmlformats.org/officeDocument/2006/math" xmlns:v="urn:schemas-microsoft-com:vml" xmlns:wp14="http://schemas.microsoft.com/office/word/2010/wordprocessingDrawing" xmlns:wp="http://schemas.openxmlformats.org/drawingml/2006/wordprocessingDrawing" xmlns:w10="urn:schemas-microsoft-com:office:word" xmlns:w="http://schemas.openxmlformats.org/wordprocessingml/2006/main" xmlns:w14="http://schemas.microsoft.com/office/word/2010/wordml" xmlns:w15="http://schemas.microsoft.com/office/word/2012/wordml" xmlns:w16cex="http://schemas.microsoft.com/office/word/2018/wordml/cex" xmlns:w16cid="http://schemas.microsoft.com/office/word/2016/wordml/cid" xmlns:w16="http://schemas.microsoft.com/office/word/2018/wordml" xmlns:w16sdtdh="http://schemas.microsoft.com/office/word/2020/wordml/sdtdatahash" xmlns:w16se="http://schemas.microsoft.com/office/word/2015/wordml/symex" xmlns:wpg="http://schemas.microsoft.com/office/word/2010/wordprocessingGroup" xmlns:wpi="http://schemas.microsoft.com/office/word/2010/wordprocessingInk" xmlns:wne="http://schemas.microsoft.com/office/word/2006/wordml" xmlns:wps="http://schemas.microsoft.com/office/word/2010/wordprocessingShape" mc:Ignorable="w14 w15 w16se w16cid w16 w16cex w16sdtdh wp14">
+  <w16cid:commentId w16cid:paraId="7F719D31" w16cid:durableId="25F1DB7F"/>
+  <w16cid:commentId w16cid:paraId="76EB1F16" w16cid:durableId="25F1DA70"/>
+</w16cid:commentsIds>
 </file>
 
 <file path=word/numbering.xml><?xml version="1.0" encoding="utf-8"?>
@@ -1909,10 +2207,110 @@
       </w:rPr>
     </w:lvl>
   </w:abstractNum>
+  <w:abstractNum w:abstractNumId="1" w15:restartNumberingAfterBreak="0">
+    <w:nsid w:val="3A7E3EEF"/>
+    <w:multiLevelType w:val="hybridMultilevel"/>
+    <w:tmpl w:val="7DFA3EC2"/>
+    <w:lvl w:ilvl="0" w:tplc="04080011">
+      <w:start w:val="1"/>
+      <w:numFmt w:val="decimal"/>
+      <w:lvlText w:val="%1)"/>
+      <w:lvlJc w:val="left"/>
+      <w:pPr>
+        <w:ind w:left="720" w:hanging="360"/>
+      </w:pPr>
+      <w:rPr>
+        <w:rFonts w:hint="default"/>
+      </w:rPr>
+    </w:lvl>
+    <w:lvl w:ilvl="1" w:tplc="04080019" w:tentative="1">
+      <w:start w:val="1"/>
+      <w:numFmt w:val="lowerLetter"/>
+      <w:lvlText w:val="%2."/>
+      <w:lvlJc w:val="left"/>
+      <w:pPr>
+        <w:ind w:left="1440" w:hanging="360"/>
+      </w:pPr>
+    </w:lvl>
+    <w:lvl w:ilvl="2" w:tplc="0408001B" w:tentative="1">
+      <w:start w:val="1"/>
+      <w:numFmt w:val="lowerRoman"/>
+      <w:lvlText w:val="%3."/>
+      <w:lvlJc w:val="right"/>
+      <w:pPr>
+        <w:ind w:left="2160" w:hanging="180"/>
+      </w:pPr>
+    </w:lvl>
+    <w:lvl w:ilvl="3" w:tplc="0408000F" w:tentative="1">
+      <w:start w:val="1"/>
+      <w:numFmt w:val="decimal"/>
+      <w:lvlText w:val="%4."/>
+      <w:lvlJc w:val="left"/>
+      <w:pPr>
+        <w:ind w:left="2880" w:hanging="360"/>
+      </w:pPr>
+    </w:lvl>
+    <w:lvl w:ilvl="4" w:tplc="04080019" w:tentative="1">
+      <w:start w:val="1"/>
+      <w:numFmt w:val="lowerLetter"/>
+      <w:lvlText w:val="%5."/>
+      <w:lvlJc w:val="left"/>
+      <w:pPr>
+        <w:ind w:left="3600" w:hanging="360"/>
+      </w:pPr>
+    </w:lvl>
+    <w:lvl w:ilvl="5" w:tplc="0408001B" w:tentative="1">
+      <w:start w:val="1"/>
+      <w:numFmt w:val="lowerRoman"/>
+      <w:lvlText w:val="%6."/>
+      <w:lvlJc w:val="right"/>
+      <w:pPr>
+        <w:ind w:left="4320" w:hanging="180"/>
+      </w:pPr>
+    </w:lvl>
+    <w:lvl w:ilvl="6" w:tplc="0408000F" w:tentative="1">
+      <w:start w:val="1"/>
+      <w:numFmt w:val="decimal"/>
+      <w:lvlText w:val="%7."/>
+      <w:lvlJc w:val="left"/>
+      <w:pPr>
+        <w:ind w:left="5040" w:hanging="360"/>
+      </w:pPr>
+    </w:lvl>
+    <w:lvl w:ilvl="7" w:tplc="04080019" w:tentative="1">
+      <w:start w:val="1"/>
+      <w:numFmt w:val="lowerLetter"/>
+      <w:lvlText w:val="%8."/>
+      <w:lvlJc w:val="left"/>
+      <w:pPr>
+        <w:ind w:left="5760" w:hanging="360"/>
+      </w:pPr>
+    </w:lvl>
+    <w:lvl w:ilvl="8" w:tplc="0408001B" w:tentative="1">
+      <w:start w:val="1"/>
+      <w:numFmt w:val="lowerRoman"/>
+      <w:lvlText w:val="%9."/>
+      <w:lvlJc w:val="right"/>
+      <w:pPr>
+        <w:ind w:left="6480" w:hanging="180"/>
+      </w:pPr>
+    </w:lvl>
+  </w:abstractNum>
   <w:num w:numId="1">
     <w:abstractNumId w:val="0"/>
   </w:num>
+  <w:num w:numId="2">
+    <w:abstractNumId w:val="1"/>
+  </w:num>
 </w:numbering>
+</file>
+
+<file path=word/people.xml><?xml version="1.0" encoding="utf-8"?>
+<w15:people xmlns:wpc="http://schemas.microsoft.com/office/word/2010/wordprocessingCanvas" xmlns:cx="http://schemas.microsoft.com/office/drawing/2014/chartex" xmlns:cx1="http://schemas.microsoft.com/office/drawing/2015/9/8/chartex" xmlns:cx2="http://schemas.microsoft.com/office/drawing/2015/10/21/chartex" xmlns:cx3="http://schemas.microsoft.com/office/drawing/2016/5/9/chartex" xmlns:cx4="http://schemas.microsoft.com/office/drawing/2016/5/10/chartex" xmlns:cx5="http://schemas.microsoft.com/office/drawing/2016/5/11/chartex" xmlns:cx6="http://schemas.microsoft.com/office/drawing/2016/5/12/chartex" xmlns:cx7="http://schemas.microsoft.com/office/drawing/2016/5/13/chartex" xmlns:cx8="http://schemas.microsoft.com/office/drawing/2016/5/14/chartex" xmlns:mc="http://schemas.openxmlformats.org/markup-compatibility/2006" xmlns:aink="http://schemas.microsoft.com/office/drawing/2016/ink" xmlns:am3d="http://schemas.microsoft.com/office/drawing/2017/model3d" xmlns:o="urn:schemas-microsoft-com:office:office" xmlns:r="http://schemas.openxmlformats.org/officeDocument/2006/relationships" xmlns:m="http://schemas.openxmlformats.org/officeDocument/2006/math" xmlns:v="urn:schemas-microsoft-com:vml" xmlns:wp14="http://schemas.microsoft.com/office/word/2010/wordprocessingDrawing" xmlns:wp="http://schemas.openxmlformats.org/drawingml/2006/wordprocessingDrawing" xmlns:w10="urn:schemas-microsoft-com:office:word" xmlns:w="http://schemas.openxmlformats.org/wordprocessingml/2006/main" xmlns:w14="http://schemas.microsoft.com/office/word/2010/wordml" xmlns:w15="http://schemas.microsoft.com/office/word/2012/wordml" xmlns:w16cex="http://schemas.microsoft.com/office/word/2018/wordml/cex" xmlns:w16cid="http://schemas.microsoft.com/office/word/2016/wordml/cid" xmlns:w16="http://schemas.microsoft.com/office/word/2018/wordml" xmlns:w16sdtdh="http://schemas.microsoft.com/office/word/2020/wordml/sdtdatahash" xmlns:w16se="http://schemas.microsoft.com/office/word/2015/wordml/symex" xmlns:wpg="http://schemas.microsoft.com/office/word/2010/wordprocessingGroup" xmlns:wpi="http://schemas.microsoft.com/office/word/2010/wordprocessingInk" xmlns:wne="http://schemas.microsoft.com/office/word/2006/wordml" xmlns:wps="http://schemas.microsoft.com/office/word/2010/wordprocessingShape" mc:Ignorable="w14 w15 w16se w16cid w16 w16cex w16sdtdh wp14">
+  <w15:person w15:author="Vasilis Milionis">
+    <w15:presenceInfo w15:providerId="Windows Live" w15:userId="4360bb6399785b79"/>
+  </w15:person>
+</w15:people>
 </file>
 
 <file path=word/styles.xml><?xml version="1.0" encoding="utf-8"?>
@@ -2310,16 +2708,16 @@
     <w:lsdException w:name="Unresolved Mention" w:semiHidden="1" w:unhideWhenUsed="1"/>
     <w:lsdException w:name="Smart Link" w:semiHidden="1" w:unhideWhenUsed="1"/>
   </w:latentStyles>
-  <w:style w:type="paragraph" w:default="1" w:styleId="Normal">
+  <w:style w:type="paragraph" w:default="1" w:styleId="a">
     <w:name w:val="Normal"/>
     <w:qFormat/>
     <w:rsid w:val="003764CB"/>
   </w:style>
-  <w:style w:type="paragraph" w:styleId="Heading1">
+  <w:style w:type="paragraph" w:styleId="1">
     <w:name w:val="heading 1"/>
-    <w:basedOn w:val="Normal"/>
-    <w:next w:val="Normal"/>
-    <w:link w:val="Heading1Char"/>
+    <w:basedOn w:val="a"/>
+    <w:next w:val="a"/>
+    <w:link w:val="1Char"/>
     <w:uiPriority w:val="9"/>
     <w:qFormat/>
     <w:rsid w:val="003764CB"/>
@@ -2336,11 +2734,11 @@
       <w:szCs w:val="36"/>
     </w:rPr>
   </w:style>
-  <w:style w:type="paragraph" w:styleId="Heading2">
+  <w:style w:type="paragraph" w:styleId="2">
     <w:name w:val="heading 2"/>
-    <w:basedOn w:val="Normal"/>
-    <w:next w:val="Normal"/>
-    <w:link w:val="Heading2Char"/>
+    <w:basedOn w:val="a"/>
+    <w:next w:val="a"/>
+    <w:link w:val="2Char"/>
     <w:uiPriority w:val="9"/>
     <w:semiHidden/>
     <w:unhideWhenUsed/>
@@ -2359,11 +2757,11 @@
       <w:szCs w:val="32"/>
     </w:rPr>
   </w:style>
-  <w:style w:type="paragraph" w:styleId="Heading3">
+  <w:style w:type="paragraph" w:styleId="3">
     <w:name w:val="heading 3"/>
-    <w:basedOn w:val="Normal"/>
-    <w:next w:val="Normal"/>
-    <w:link w:val="Heading3Char"/>
+    <w:basedOn w:val="a"/>
+    <w:next w:val="a"/>
+    <w:link w:val="3Char"/>
     <w:uiPriority w:val="9"/>
     <w:semiHidden/>
     <w:unhideWhenUsed/>
@@ -2382,11 +2780,11 @@
       <w:szCs w:val="28"/>
     </w:rPr>
   </w:style>
-  <w:style w:type="paragraph" w:styleId="Heading4">
+  <w:style w:type="paragraph" w:styleId="4">
     <w:name w:val="heading 4"/>
-    <w:basedOn w:val="Normal"/>
-    <w:next w:val="Normal"/>
-    <w:link w:val="Heading4Char"/>
+    <w:basedOn w:val="a"/>
+    <w:next w:val="a"/>
+    <w:link w:val="4Char"/>
     <w:uiPriority w:val="9"/>
     <w:semiHidden/>
     <w:unhideWhenUsed/>
@@ -2405,11 +2803,11 @@
       <w:szCs w:val="24"/>
     </w:rPr>
   </w:style>
-  <w:style w:type="paragraph" w:styleId="Heading5">
+  <w:style w:type="paragraph" w:styleId="5">
     <w:name w:val="heading 5"/>
-    <w:basedOn w:val="Normal"/>
-    <w:next w:val="Normal"/>
-    <w:link w:val="Heading5Char"/>
+    <w:basedOn w:val="a"/>
+    <w:next w:val="a"/>
+    <w:link w:val="5Char"/>
     <w:uiPriority w:val="9"/>
     <w:semiHidden/>
     <w:unhideWhenUsed/>
@@ -2427,11 +2825,11 @@
       <w:color w:val="2F5496" w:themeColor="accent1" w:themeShade="BF"/>
     </w:rPr>
   </w:style>
-  <w:style w:type="paragraph" w:styleId="Heading6">
+  <w:style w:type="paragraph" w:styleId="6">
     <w:name w:val="heading 6"/>
-    <w:basedOn w:val="Normal"/>
-    <w:next w:val="Normal"/>
-    <w:link w:val="Heading6Char"/>
+    <w:basedOn w:val="a"/>
+    <w:next w:val="a"/>
+    <w:link w:val="6Char"/>
     <w:uiPriority w:val="9"/>
     <w:semiHidden/>
     <w:unhideWhenUsed/>
@@ -2451,11 +2849,11 @@
       <w:color w:val="1F3864" w:themeColor="accent1" w:themeShade="80"/>
     </w:rPr>
   </w:style>
-  <w:style w:type="paragraph" w:styleId="Heading7">
+  <w:style w:type="paragraph" w:styleId="7">
     <w:name w:val="heading 7"/>
-    <w:basedOn w:val="Normal"/>
-    <w:next w:val="Normal"/>
-    <w:link w:val="Heading7Char"/>
+    <w:basedOn w:val="a"/>
+    <w:next w:val="a"/>
+    <w:link w:val="7Char"/>
     <w:uiPriority w:val="9"/>
     <w:semiHidden/>
     <w:unhideWhenUsed/>
@@ -2474,11 +2872,11 @@
       <w:color w:val="1F3864" w:themeColor="accent1" w:themeShade="80"/>
     </w:rPr>
   </w:style>
-  <w:style w:type="paragraph" w:styleId="Heading8">
+  <w:style w:type="paragraph" w:styleId="8">
     <w:name w:val="heading 8"/>
-    <w:basedOn w:val="Normal"/>
-    <w:next w:val="Normal"/>
-    <w:link w:val="Heading8Char"/>
+    <w:basedOn w:val="a"/>
+    <w:next w:val="a"/>
+    <w:link w:val="8Char"/>
     <w:uiPriority w:val="9"/>
     <w:semiHidden/>
     <w:unhideWhenUsed/>
@@ -2499,11 +2897,11 @@
       <w:color w:val="1F3864" w:themeColor="accent1" w:themeShade="80"/>
     </w:rPr>
   </w:style>
-  <w:style w:type="paragraph" w:styleId="Heading9">
+  <w:style w:type="paragraph" w:styleId="9">
     <w:name w:val="heading 9"/>
-    <w:basedOn w:val="Normal"/>
-    <w:next w:val="Normal"/>
-    <w:link w:val="Heading9Char"/>
+    <w:basedOn w:val="a"/>
+    <w:next w:val="a"/>
+    <w:link w:val="9Char"/>
     <w:uiPriority w:val="9"/>
     <w:semiHidden/>
     <w:unhideWhenUsed/>
@@ -2522,13 +2920,13 @@
       <w:color w:val="1F3864" w:themeColor="accent1" w:themeShade="80"/>
     </w:rPr>
   </w:style>
-  <w:style w:type="character" w:default="1" w:styleId="DefaultParagraphFont">
+  <w:style w:type="character" w:default="1" w:styleId="a0">
     <w:name w:val="Default Paragraph Font"/>
     <w:uiPriority w:val="1"/>
     <w:semiHidden/>
     <w:unhideWhenUsed/>
   </w:style>
-  <w:style w:type="table" w:default="1" w:styleId="TableNormal">
+  <w:style w:type="table" w:default="1" w:styleId="a1">
     <w:name w:val="Normal Table"/>
     <w:uiPriority w:val="99"/>
     <w:semiHidden/>
@@ -2543,15 +2941,15 @@
       </w:tblCellMar>
     </w:tblPr>
   </w:style>
-  <w:style w:type="numbering" w:default="1" w:styleId="NoList">
+  <w:style w:type="numbering" w:default="1" w:styleId="a2">
     <w:name w:val="No List"/>
     <w:uiPriority w:val="99"/>
     <w:semiHidden/>
     <w:unhideWhenUsed/>
   </w:style>
-  <w:style w:type="paragraph" w:styleId="ListParagraph">
+  <w:style w:type="paragraph" w:styleId="a3">
     <w:name w:val="List Paragraph"/>
-    <w:basedOn w:val="Normal"/>
+    <w:basedOn w:val="a"/>
     <w:uiPriority w:val="34"/>
     <w:qFormat/>
     <w:rsid w:val="00C433E8"/>
@@ -2560,10 +2958,10 @@
       <w:contextualSpacing/>
     </w:pPr>
   </w:style>
-  <w:style w:type="paragraph" w:styleId="Caption">
+  <w:style w:type="paragraph" w:styleId="a4">
     <w:name w:val="caption"/>
-    <w:basedOn w:val="Normal"/>
-    <w:next w:val="Normal"/>
+    <w:basedOn w:val="a"/>
+    <w:next w:val="a"/>
     <w:uiPriority w:val="35"/>
     <w:unhideWhenUsed/>
     <w:qFormat/>
@@ -2578,10 +2976,10 @@
       <w:color w:val="44546A" w:themeColor="text2"/>
     </w:rPr>
   </w:style>
-  <w:style w:type="character" w:customStyle="1" w:styleId="Heading1Char">
-    <w:name w:val="Heading 1 Char"/>
-    <w:basedOn w:val="DefaultParagraphFont"/>
-    <w:link w:val="Heading1"/>
+  <w:style w:type="character" w:customStyle="1" w:styleId="1Char">
+    <w:name w:val="Επικεφαλίδα 1 Char"/>
+    <w:basedOn w:val="a0"/>
+    <w:link w:val="1"/>
     <w:uiPriority w:val="9"/>
     <w:rsid w:val="003764CB"/>
     <w:rPr>
@@ -2591,10 +2989,10 @@
       <w:szCs w:val="36"/>
     </w:rPr>
   </w:style>
-  <w:style w:type="character" w:customStyle="1" w:styleId="Heading2Char">
-    <w:name w:val="Heading 2 Char"/>
-    <w:basedOn w:val="DefaultParagraphFont"/>
-    <w:link w:val="Heading2"/>
+  <w:style w:type="character" w:customStyle="1" w:styleId="2Char">
+    <w:name w:val="Επικεφαλίδα 2 Char"/>
+    <w:basedOn w:val="a0"/>
+    <w:link w:val="2"/>
     <w:uiPriority w:val="9"/>
     <w:semiHidden/>
     <w:rsid w:val="003764CB"/>
@@ -2605,10 +3003,10 @@
       <w:szCs w:val="32"/>
     </w:rPr>
   </w:style>
-  <w:style w:type="character" w:customStyle="1" w:styleId="Heading3Char">
-    <w:name w:val="Heading 3 Char"/>
-    <w:basedOn w:val="DefaultParagraphFont"/>
-    <w:link w:val="Heading3"/>
+  <w:style w:type="character" w:customStyle="1" w:styleId="3Char">
+    <w:name w:val="Επικεφαλίδα 3 Char"/>
+    <w:basedOn w:val="a0"/>
+    <w:link w:val="3"/>
     <w:uiPriority w:val="9"/>
     <w:semiHidden/>
     <w:rsid w:val="003764CB"/>
@@ -2619,10 +3017,10 @@
       <w:szCs w:val="28"/>
     </w:rPr>
   </w:style>
-  <w:style w:type="character" w:customStyle="1" w:styleId="Heading4Char">
-    <w:name w:val="Heading 4 Char"/>
-    <w:basedOn w:val="DefaultParagraphFont"/>
-    <w:link w:val="Heading4"/>
+  <w:style w:type="character" w:customStyle="1" w:styleId="4Char">
+    <w:name w:val="Επικεφαλίδα 4 Char"/>
+    <w:basedOn w:val="a0"/>
+    <w:link w:val="4"/>
     <w:uiPriority w:val="9"/>
     <w:semiHidden/>
     <w:rsid w:val="003764CB"/>
@@ -2633,10 +3031,10 @@
       <w:szCs w:val="24"/>
     </w:rPr>
   </w:style>
-  <w:style w:type="character" w:customStyle="1" w:styleId="Heading5Char">
-    <w:name w:val="Heading 5 Char"/>
-    <w:basedOn w:val="DefaultParagraphFont"/>
-    <w:link w:val="Heading5"/>
+  <w:style w:type="character" w:customStyle="1" w:styleId="5Char">
+    <w:name w:val="Επικεφαλίδα 5 Char"/>
+    <w:basedOn w:val="a0"/>
+    <w:link w:val="5"/>
     <w:uiPriority w:val="9"/>
     <w:semiHidden/>
     <w:rsid w:val="003764CB"/>
@@ -2646,10 +3044,10 @@
       <w:color w:val="2F5496" w:themeColor="accent1" w:themeShade="BF"/>
     </w:rPr>
   </w:style>
-  <w:style w:type="character" w:customStyle="1" w:styleId="Heading6Char">
-    <w:name w:val="Heading 6 Char"/>
-    <w:basedOn w:val="DefaultParagraphFont"/>
-    <w:link w:val="Heading6"/>
+  <w:style w:type="character" w:customStyle="1" w:styleId="6Char">
+    <w:name w:val="Επικεφαλίδα 6 Char"/>
+    <w:basedOn w:val="a0"/>
+    <w:link w:val="6"/>
     <w:uiPriority w:val="9"/>
     <w:semiHidden/>
     <w:rsid w:val="003764CB"/>
@@ -2661,10 +3059,10 @@
       <w:color w:val="1F3864" w:themeColor="accent1" w:themeShade="80"/>
     </w:rPr>
   </w:style>
-  <w:style w:type="character" w:customStyle="1" w:styleId="Heading7Char">
-    <w:name w:val="Heading 7 Char"/>
-    <w:basedOn w:val="DefaultParagraphFont"/>
-    <w:link w:val="Heading7"/>
+  <w:style w:type="character" w:customStyle="1" w:styleId="7Char">
+    <w:name w:val="Επικεφαλίδα 7 Char"/>
+    <w:basedOn w:val="a0"/>
+    <w:link w:val="7"/>
     <w:uiPriority w:val="9"/>
     <w:semiHidden/>
     <w:rsid w:val="003764CB"/>
@@ -2675,10 +3073,10 @@
       <w:color w:val="1F3864" w:themeColor="accent1" w:themeShade="80"/>
     </w:rPr>
   </w:style>
-  <w:style w:type="character" w:customStyle="1" w:styleId="Heading8Char">
-    <w:name w:val="Heading 8 Char"/>
-    <w:basedOn w:val="DefaultParagraphFont"/>
-    <w:link w:val="Heading8"/>
+  <w:style w:type="character" w:customStyle="1" w:styleId="8Char">
+    <w:name w:val="Επικεφαλίδα 8 Char"/>
+    <w:basedOn w:val="a0"/>
+    <w:link w:val="8"/>
     <w:uiPriority w:val="9"/>
     <w:semiHidden/>
     <w:rsid w:val="003764CB"/>
@@ -2691,10 +3089,10 @@
       <w:color w:val="1F3864" w:themeColor="accent1" w:themeShade="80"/>
     </w:rPr>
   </w:style>
-  <w:style w:type="character" w:customStyle="1" w:styleId="Heading9Char">
-    <w:name w:val="Heading 9 Char"/>
-    <w:basedOn w:val="DefaultParagraphFont"/>
-    <w:link w:val="Heading9"/>
+  <w:style w:type="character" w:customStyle="1" w:styleId="9Char">
+    <w:name w:val="Επικεφαλίδα 9 Char"/>
+    <w:basedOn w:val="a0"/>
+    <w:link w:val="9"/>
     <w:uiPriority w:val="9"/>
     <w:semiHidden/>
     <w:rsid w:val="003764CB"/>
@@ -2705,11 +3103,11 @@
       <w:color w:val="1F3864" w:themeColor="accent1" w:themeShade="80"/>
     </w:rPr>
   </w:style>
-  <w:style w:type="paragraph" w:styleId="Title">
+  <w:style w:type="paragraph" w:styleId="a5">
     <w:name w:val="Title"/>
-    <w:basedOn w:val="Normal"/>
-    <w:next w:val="Normal"/>
-    <w:link w:val="TitleChar"/>
+    <w:basedOn w:val="a"/>
+    <w:next w:val="a"/>
+    <w:link w:val="Char"/>
     <w:uiPriority w:val="10"/>
     <w:qFormat/>
     <w:rsid w:val="003764CB"/>
@@ -2726,10 +3124,10 @@
       <w:szCs w:val="72"/>
     </w:rPr>
   </w:style>
-  <w:style w:type="character" w:customStyle="1" w:styleId="TitleChar">
-    <w:name w:val="Title Char"/>
-    <w:basedOn w:val="DefaultParagraphFont"/>
-    <w:link w:val="Title"/>
+  <w:style w:type="character" w:customStyle="1" w:styleId="Char">
+    <w:name w:val="Τίτλος Char"/>
+    <w:basedOn w:val="a0"/>
+    <w:link w:val="a5"/>
     <w:uiPriority w:val="10"/>
     <w:rsid w:val="003764CB"/>
     <w:rPr>
@@ -2741,11 +3139,11 @@
       <w:szCs w:val="72"/>
     </w:rPr>
   </w:style>
-  <w:style w:type="paragraph" w:styleId="Subtitle">
+  <w:style w:type="paragraph" w:styleId="a6">
     <w:name w:val="Subtitle"/>
-    <w:basedOn w:val="Normal"/>
-    <w:next w:val="Normal"/>
-    <w:link w:val="SubtitleChar"/>
+    <w:basedOn w:val="a"/>
+    <w:next w:val="a"/>
+    <w:link w:val="Char0"/>
     <w:uiPriority w:val="11"/>
     <w:qFormat/>
     <w:rsid w:val="003764CB"/>
@@ -2762,10 +3160,10 @@
       <w:szCs w:val="28"/>
     </w:rPr>
   </w:style>
-  <w:style w:type="character" w:customStyle="1" w:styleId="SubtitleChar">
-    <w:name w:val="Subtitle Char"/>
-    <w:basedOn w:val="DefaultParagraphFont"/>
-    <w:link w:val="Subtitle"/>
+  <w:style w:type="character" w:customStyle="1" w:styleId="Char0">
+    <w:name w:val="Υπότιτλος Char"/>
+    <w:basedOn w:val="a0"/>
+    <w:link w:val="a6"/>
     <w:uiPriority w:val="11"/>
     <w:rsid w:val="003764CB"/>
     <w:rPr>
@@ -2775,9 +3173,9 @@
       <w:szCs w:val="28"/>
     </w:rPr>
   </w:style>
-  <w:style w:type="character" w:styleId="Strong">
+  <w:style w:type="character" w:styleId="a7">
     <w:name w:val="Strong"/>
-    <w:basedOn w:val="DefaultParagraphFont"/>
+    <w:basedOn w:val="a0"/>
     <w:uiPriority w:val="22"/>
     <w:qFormat/>
     <w:rsid w:val="003764CB"/>
@@ -2786,9 +3184,9 @@
       <w:bCs/>
     </w:rPr>
   </w:style>
-  <w:style w:type="character" w:styleId="Emphasis">
+  <w:style w:type="character" w:styleId="a8">
     <w:name w:val="Emphasis"/>
-    <w:basedOn w:val="DefaultParagraphFont"/>
+    <w:basedOn w:val="a0"/>
     <w:uiPriority w:val="20"/>
     <w:qFormat/>
     <w:rsid w:val="003764CB"/>
@@ -2797,7 +3195,7 @@
       <w:iCs/>
     </w:rPr>
   </w:style>
-  <w:style w:type="paragraph" w:styleId="NoSpacing">
+  <w:style w:type="paragraph" w:styleId="a9">
     <w:name w:val="No Spacing"/>
     <w:uiPriority w:val="1"/>
     <w:qFormat/>
@@ -2806,11 +3204,11 @@
       <w:spacing w:after="0" w:line="240" w:lineRule="auto"/>
     </w:pPr>
   </w:style>
-  <w:style w:type="paragraph" w:styleId="Quote">
+  <w:style w:type="paragraph" w:styleId="aa">
     <w:name w:val="Quote"/>
-    <w:basedOn w:val="Normal"/>
-    <w:next w:val="Normal"/>
-    <w:link w:val="QuoteChar"/>
+    <w:basedOn w:val="a"/>
+    <w:next w:val="a"/>
+    <w:link w:val="Char1"/>
     <w:uiPriority w:val="29"/>
     <w:qFormat/>
     <w:rsid w:val="003764CB"/>
@@ -2824,10 +3222,10 @@
       <w:szCs w:val="24"/>
     </w:rPr>
   </w:style>
-  <w:style w:type="character" w:customStyle="1" w:styleId="QuoteChar">
-    <w:name w:val="Quote Char"/>
-    <w:basedOn w:val="DefaultParagraphFont"/>
-    <w:link w:val="Quote"/>
+  <w:style w:type="character" w:customStyle="1" w:styleId="Char1">
+    <w:name w:val="Απόσπασμα Char"/>
+    <w:basedOn w:val="a0"/>
+    <w:link w:val="aa"/>
     <w:uiPriority w:val="29"/>
     <w:rsid w:val="003764CB"/>
     <w:rPr>
@@ -2836,11 +3234,11 @@
       <w:szCs w:val="24"/>
     </w:rPr>
   </w:style>
-  <w:style w:type="paragraph" w:styleId="IntenseQuote">
+  <w:style w:type="paragraph" w:styleId="ab">
     <w:name w:val="Intense Quote"/>
-    <w:basedOn w:val="Normal"/>
-    <w:next w:val="Normal"/>
-    <w:link w:val="IntenseQuoteChar"/>
+    <w:basedOn w:val="a"/>
+    <w:next w:val="a"/>
+    <w:link w:val="Char2"/>
     <w:uiPriority w:val="30"/>
     <w:qFormat/>
     <w:rsid w:val="003764CB"/>
@@ -2857,10 +3255,10 @@
       <w:szCs w:val="32"/>
     </w:rPr>
   </w:style>
-  <w:style w:type="character" w:customStyle="1" w:styleId="IntenseQuoteChar">
-    <w:name w:val="Intense Quote Char"/>
-    <w:basedOn w:val="DefaultParagraphFont"/>
-    <w:link w:val="IntenseQuote"/>
+  <w:style w:type="character" w:customStyle="1" w:styleId="Char2">
+    <w:name w:val="Έντονο απόσπ. Char"/>
+    <w:basedOn w:val="a0"/>
+    <w:link w:val="ab"/>
     <w:uiPriority w:val="30"/>
     <w:rsid w:val="003764CB"/>
     <w:rPr>
@@ -2871,9 +3269,9 @@
       <w:szCs w:val="32"/>
     </w:rPr>
   </w:style>
-  <w:style w:type="character" w:styleId="SubtleEmphasis">
+  <w:style w:type="character" w:styleId="ac">
     <w:name w:val="Subtle Emphasis"/>
-    <w:basedOn w:val="DefaultParagraphFont"/>
+    <w:basedOn w:val="a0"/>
     <w:uiPriority w:val="19"/>
     <w:qFormat/>
     <w:rsid w:val="003764CB"/>
@@ -2883,9 +3281,9 @@
       <w:color w:val="595959" w:themeColor="text1" w:themeTint="A6"/>
     </w:rPr>
   </w:style>
-  <w:style w:type="character" w:styleId="IntenseEmphasis">
+  <w:style w:type="character" w:styleId="ad">
     <w:name w:val="Intense Emphasis"/>
-    <w:basedOn w:val="DefaultParagraphFont"/>
+    <w:basedOn w:val="a0"/>
     <w:uiPriority w:val="21"/>
     <w:qFormat/>
     <w:rsid w:val="003764CB"/>
@@ -2896,9 +3294,9 @@
       <w:iCs/>
     </w:rPr>
   </w:style>
-  <w:style w:type="character" w:styleId="SubtleReference">
+  <w:style w:type="character" w:styleId="ae">
     <w:name w:val="Subtle Reference"/>
-    <w:basedOn w:val="DefaultParagraphFont"/>
+    <w:basedOn w:val="a0"/>
     <w:uiPriority w:val="31"/>
     <w:qFormat/>
     <w:rsid w:val="003764CB"/>
@@ -2909,9 +3307,9 @@
       <w:bdr w:val="none" w:sz="0" w:space="0" w:color="auto"/>
     </w:rPr>
   </w:style>
-  <w:style w:type="character" w:styleId="IntenseReference">
+  <w:style w:type="character" w:styleId="af">
     <w:name w:val="Intense Reference"/>
-    <w:basedOn w:val="DefaultParagraphFont"/>
+    <w:basedOn w:val="a0"/>
     <w:uiPriority w:val="32"/>
     <w:qFormat/>
     <w:rsid w:val="003764CB"/>
@@ -2923,9 +3321,9 @@
       <w:u w:val="single"/>
     </w:rPr>
   </w:style>
-  <w:style w:type="character" w:styleId="BookTitle">
+  <w:style w:type="character" w:styleId="af0">
     <w:name w:val="Book Title"/>
-    <w:basedOn w:val="DefaultParagraphFont"/>
+    <w:basedOn w:val="a0"/>
     <w:uiPriority w:val="33"/>
     <w:qFormat/>
     <w:rsid w:val="003764CB"/>
@@ -2936,10 +3334,10 @@
       <w:spacing w:val="10"/>
     </w:rPr>
   </w:style>
-  <w:style w:type="paragraph" w:styleId="TOCHeading">
+  <w:style w:type="paragraph" w:styleId="af1">
     <w:name w:val="TOC Heading"/>
-    <w:basedOn w:val="Heading1"/>
-    <w:next w:val="Normal"/>
+    <w:basedOn w:val="1"/>
+    <w:next w:val="a"/>
     <w:uiPriority w:val="39"/>
     <w:semiHidden/>
     <w:unhideWhenUsed/>
@@ -2951,13 +3349,81 @@
   </w:style>
   <w:style w:type="character" w:customStyle="1" w:styleId="d2edcug0">
     <w:name w:val="d2edcug0"/>
-    <w:basedOn w:val="DefaultParagraphFont"/>
+    <w:basedOn w:val="a0"/>
     <w:rsid w:val="00AC3A67"/>
   </w:style>
   <w:style w:type="character" w:customStyle="1" w:styleId="spvqvc9t">
     <w:name w:val="spvqvc9t"/>
-    <w:basedOn w:val="DefaultParagraphFont"/>
+    <w:basedOn w:val="a0"/>
     <w:rsid w:val="00AC3A67"/>
+  </w:style>
+  <w:style w:type="character" w:styleId="af2">
+    <w:name w:val="annotation reference"/>
+    <w:basedOn w:val="a0"/>
+    <w:uiPriority w:val="99"/>
+    <w:semiHidden/>
+    <w:unhideWhenUsed/>
+    <w:rsid w:val="00C822B9"/>
+    <w:rPr>
+      <w:sz w:val="16"/>
+      <w:szCs w:val="16"/>
+    </w:rPr>
+  </w:style>
+  <w:style w:type="paragraph" w:styleId="af3">
+    <w:name w:val="annotation text"/>
+    <w:basedOn w:val="a"/>
+    <w:link w:val="Char3"/>
+    <w:uiPriority w:val="99"/>
+    <w:semiHidden/>
+    <w:unhideWhenUsed/>
+    <w:rsid w:val="00C822B9"/>
+    <w:pPr>
+      <w:spacing w:line="240" w:lineRule="auto"/>
+    </w:pPr>
+    <w:rPr>
+      <w:sz w:val="20"/>
+      <w:szCs w:val="20"/>
+    </w:rPr>
+  </w:style>
+  <w:style w:type="character" w:customStyle="1" w:styleId="Char3">
+    <w:name w:val="Κείμενο σχολίου Char"/>
+    <w:basedOn w:val="a0"/>
+    <w:link w:val="af3"/>
+    <w:uiPriority w:val="99"/>
+    <w:semiHidden/>
+    <w:rsid w:val="00C822B9"/>
+    <w:rPr>
+      <w:sz w:val="20"/>
+      <w:szCs w:val="20"/>
+    </w:rPr>
+  </w:style>
+  <w:style w:type="paragraph" w:styleId="af4">
+    <w:name w:val="annotation subject"/>
+    <w:basedOn w:val="af3"/>
+    <w:next w:val="af3"/>
+    <w:link w:val="Char4"/>
+    <w:uiPriority w:val="99"/>
+    <w:semiHidden/>
+    <w:unhideWhenUsed/>
+    <w:rsid w:val="00C822B9"/>
+    <w:rPr>
+      <w:b/>
+      <w:bCs/>
+    </w:rPr>
+  </w:style>
+  <w:style w:type="character" w:customStyle="1" w:styleId="Char4">
+    <w:name w:val="Θέμα σχολίου Char"/>
+    <w:basedOn w:val="Char3"/>
+    <w:link w:val="af4"/>
+    <w:uiPriority w:val="99"/>
+    <w:semiHidden/>
+    <w:rsid w:val="00C822B9"/>
+    <w:rPr>
+      <w:b/>
+      <w:bCs/>
+      <w:sz w:val="20"/>
+      <w:szCs w:val="20"/>
+    </w:rPr>
   </w:style>
 </w:styles>
 </file>

</xml_diff>